<commit_message>
Added Gideon to Team Report
</commit_message>
<xml_diff>
--- a/docs/team/design/Team Report.docx
+++ b/docs/team/design/Team Report.docx
@@ -1,6 +1,6 @@
 
 <file path=word/document.xml><?xml version="1.0" encoding="utf-8"?>
-<w:document xmlns:wpc="http://schemas.microsoft.com/office/word/2010/wordprocessingCanvas" xmlns:mc="http://schemas.openxmlformats.org/markup-compatibility/2006" xmlns:o="urn:schemas-microsoft-com:office:office" xmlns:r="http://schemas.openxmlformats.org/officeDocument/2006/relationships" xmlns:m="http://schemas.openxmlformats.org/officeDocument/2006/math" xmlns:v="urn:schemas-microsoft-com:vml" xmlns:wp14="http://schemas.microsoft.com/office/word/2010/wordprocessingDrawing" xmlns:wp="http://schemas.openxmlformats.org/drawingml/2006/wordprocessingDrawing" xmlns:w10="urn:schemas-microsoft-com:office:word" xmlns:w="http://schemas.openxmlformats.org/wordprocessingml/2006/main" xmlns:w14="http://schemas.microsoft.com/office/word/2010/wordml" xmlns:w15="http://schemas.microsoft.com/office/word/2012/wordml" xmlns:wpg="http://schemas.microsoft.com/office/word/2010/wordprocessingGroup" xmlns:wpi="http://schemas.microsoft.com/office/word/2010/wordprocessingInk" xmlns:wne="http://schemas.microsoft.com/office/word/2006/wordml" xmlns:wps="http://schemas.microsoft.com/office/word/2010/wordprocessingShape" mc:Ignorable="w14 w15 wp14">
+<w:document xmlns:wpc="http://schemas.microsoft.com/office/word/2010/wordprocessingCanvas" xmlns:cx="http://schemas.microsoft.com/office/drawing/2014/chartex" xmlns:cx1="http://schemas.microsoft.com/office/drawing/2015/9/8/chartex" xmlns:cx2="http://schemas.microsoft.com/office/drawing/2015/10/21/chartex" xmlns:cx3="http://schemas.microsoft.com/office/drawing/2016/5/9/chartex" xmlns:cx4="http://schemas.microsoft.com/office/drawing/2016/5/10/chartex" xmlns:cx5="http://schemas.microsoft.com/office/drawing/2016/5/11/chartex" xmlns:cx6="http://schemas.microsoft.com/office/drawing/2016/5/12/chartex" xmlns:cx7="http://schemas.microsoft.com/office/drawing/2016/5/13/chartex" xmlns:cx8="http://schemas.microsoft.com/office/drawing/2016/5/14/chartex" xmlns:mc="http://schemas.openxmlformats.org/markup-compatibility/2006" xmlns:aink="http://schemas.microsoft.com/office/drawing/2016/ink" xmlns:am3d="http://schemas.microsoft.com/office/drawing/2017/model3d" xmlns:o="urn:schemas-microsoft-com:office:office" xmlns:r="http://schemas.openxmlformats.org/officeDocument/2006/relationships" xmlns:m="http://schemas.openxmlformats.org/officeDocument/2006/math" xmlns:v="urn:schemas-microsoft-com:vml" xmlns:wp14="http://schemas.microsoft.com/office/word/2010/wordprocessingDrawing" xmlns:wp="http://schemas.openxmlformats.org/drawingml/2006/wordprocessingDrawing" xmlns:w10="urn:schemas-microsoft-com:office:word" xmlns:w="http://schemas.openxmlformats.org/wordprocessingml/2006/main" xmlns:w14="http://schemas.microsoft.com/office/word/2010/wordml" xmlns:w15="http://schemas.microsoft.com/office/word/2012/wordml" xmlns:w16cid="http://schemas.microsoft.com/office/word/2016/wordml/cid" xmlns:w16se="http://schemas.microsoft.com/office/word/2015/wordml/symex" xmlns:wpg="http://schemas.microsoft.com/office/word/2010/wordprocessingGroup" xmlns:wpi="http://schemas.microsoft.com/office/word/2010/wordprocessingInk" xmlns:wne="http://schemas.microsoft.com/office/word/2006/wordml" xmlns:wps="http://schemas.microsoft.com/office/word/2010/wordprocessingShape" mc:Ignorable="w14 w15 w16se w16cid wp14">
   <w:body>
     <w:p>
       <w:pPr>
@@ -98,6 +98,23 @@
       </w:r>
     </w:p>
     <w:p>
+      <w:r>
+        <w:t xml:space="preserve">The team built rapport and handled deadlines and delegation fairly well. It felt like the </w:t>
+      </w:r>
+      <w:r>
+        <w:rPr>
+          <w:i/>
+        </w:rPr>
+        <w:t>forming</w:t>
+      </w:r>
+      <w:r>
+        <w:t xml:space="preserve"> part of the project went fairly well because there were no emotional hang-ups. </w:t>
+      </w:r>
+      <w:r>
+        <w:t xml:space="preserve">Also, since the full plot of the game was established, discussions of the game were more concrete. We did not start working on the project aside from casual conversation until the final week, which was a mistake. So time management needs to be improved. More time would have allowed for better deadlines and better individual work, as it was difficult to assign tasks because mid-terms took priority. Improvements for the next phase should include better time management and an earlier start. Furthermore, communication should be centralized; some communication took place over text, some discord, some after class. </w:t>
+      </w:r>
+    </w:p>
+    <w:p>
       <w:pPr>
         <w:pStyle w:val="Heading1"/>
       </w:pPr>
@@ -165,16 +182,48 @@
           <w:bCs/>
           <w:i/>
         </w:rPr>
-        <w:t xml:space="preserve"> </w:t>
+        <w:t xml:space="preserve"> in that phase).</w:t>
+      </w:r>
+    </w:p>
+    <w:p>
+      <w:pPr>
+        <w:pStyle w:val="Heading2"/>
+        <w:rPr>
+          <w:lang w:val="en-US"/>
+        </w:rPr>
+      </w:pPr>
+      <w:r>
+        <w:rPr>
+          <w:lang w:val="en-US"/>
+        </w:rPr>
+        <w:t>Gideon Richter</w:t>
+      </w:r>
+    </w:p>
+    <w:p>
+      <w:pPr>
+        <w:rPr>
+          <w:lang w:val="en-US"/>
+        </w:rPr>
+      </w:pPr>
+      <w:r>
+        <w:rPr>
+          <w:lang w:val="en-US"/>
+        </w:rPr>
+        <w:t>Assembled report and</w:t>
+      </w:r>
+      <w:r>
+        <w:rPr>
+          <w:lang w:val="en-US"/>
+        </w:rPr>
+        <w:t xml:space="preserve"> results of delegated tasks. Created the git repository and added team members, created directory structure, added all design phase documents and criteria PDFs from moodle. Wrote the full plot of the game (outlined in report introduction) and worked with</w:t>
       </w:r>
       <w:bookmarkStart w:id="0" w:name="_GoBack"/>
       <w:bookmarkEnd w:id="0"/>
       <w:r>
         <w:rPr>
-          <w:bCs/>
-          <w:i/>
-        </w:rPr>
-        <w:t>in that phase).</w:t>
+          <w:lang w:val="en-US"/>
+        </w:rPr>
+        <w:t xml:space="preserve"> Jesse to produce the UML class and sequence diagrams. </w:t>
       </w:r>
     </w:p>
     <w:p>
@@ -188,7 +237,7 @@
         <w:rPr>
           <w:lang w:val="en-US"/>
         </w:rPr>
-        <w:t>&lt;Team Member #1&gt;</w:t>
+        <w:t>Jess Huss</w:t>
       </w:r>
     </w:p>
     <w:p>
@@ -216,82 +265,15 @@
         <w:rPr>
           <w:lang w:val="en-US"/>
         </w:rPr>
-        <w:t>&lt;Team Member #2</w:t>
-      </w:r>
-      <w:r>
+        <w:t>Justin Creig</w:t>
+      </w:r>
+    </w:p>
+    <w:p>
+      <w:pPr>
         <w:rPr>
           <w:lang w:val="en-US"/>
         </w:rPr>
-        <w:t>&gt;</w:t>
-      </w:r>
-    </w:p>
-    <w:p>
-      <w:pPr>
-        <w:rPr>
-          <w:lang w:val="en-US"/>
-        </w:rPr>
-      </w:pPr>
-    </w:p>
-    <w:p>
-      <w:pPr>
-        <w:rPr>
-          <w:lang w:val="en-US"/>
-        </w:rPr>
-      </w:pPr>
-    </w:p>
-    <w:p>
-      <w:pPr>
-        <w:pStyle w:val="Heading2"/>
-        <w:rPr>
-          <w:lang w:val="en-US"/>
-        </w:rPr>
-      </w:pPr>
-      <w:r>
-        <w:rPr>
-          <w:lang w:val="en-US"/>
-        </w:rPr>
-        <w:t>&lt;Team Member #3</w:t>
-      </w:r>
-      <w:r>
-        <w:rPr>
-          <w:lang w:val="en-US"/>
-        </w:rPr>
-        <w:t>&gt;</w:t>
-      </w:r>
-    </w:p>
-    <w:p>
-      <w:pPr>
-        <w:rPr>
-          <w:lang w:val="en-US"/>
-        </w:rPr>
-      </w:pPr>
-    </w:p>
-    <w:p>
-      <w:pPr>
-        <w:rPr>
-          <w:lang w:val="en-US"/>
-        </w:rPr>
-      </w:pPr>
-    </w:p>
-    <w:p>
-      <w:pPr>
-        <w:pStyle w:val="Heading2"/>
-        <w:rPr>
-          <w:lang w:val="en-US"/>
-        </w:rPr>
-      </w:pPr>
-      <w:r>
-        <w:rPr>
-          <w:lang w:val="en-US"/>
-        </w:rPr>
-        <w:t>&lt;Team Member #4</w:t>
-      </w:r>
-      <w:r>
-        <w:rPr>
-          <w:lang w:val="en-US"/>
-        </w:rPr>
-        <w:t>&gt;</w:t>
-      </w:r>
+      </w:pPr>
     </w:p>
     <w:p>
       <w:pPr>
@@ -311,7 +293,7 @@
 </file>
 
 <file path=word/numbering.xml><?xml version="1.0" encoding="utf-8"?>
-<w:numbering xmlns:wpc="http://schemas.microsoft.com/office/word/2010/wordprocessingCanvas" xmlns:mc="http://schemas.openxmlformats.org/markup-compatibility/2006" xmlns:o="urn:schemas-microsoft-com:office:office" xmlns:r="http://schemas.openxmlformats.org/officeDocument/2006/relationships" xmlns:m="http://schemas.openxmlformats.org/officeDocument/2006/math" xmlns:v="urn:schemas-microsoft-com:vml" xmlns:wp14="http://schemas.microsoft.com/office/word/2010/wordprocessingDrawing" xmlns:wp="http://schemas.openxmlformats.org/drawingml/2006/wordprocessingDrawing" xmlns:w10="urn:schemas-microsoft-com:office:word" xmlns:w="http://schemas.openxmlformats.org/wordprocessingml/2006/main" xmlns:w14="http://schemas.microsoft.com/office/word/2010/wordml" xmlns:w15="http://schemas.microsoft.com/office/word/2012/wordml" xmlns:wpg="http://schemas.microsoft.com/office/word/2010/wordprocessingGroup" xmlns:wpi="http://schemas.microsoft.com/office/word/2010/wordprocessingInk" xmlns:wne="http://schemas.microsoft.com/office/word/2006/wordml" xmlns:wps="http://schemas.microsoft.com/office/word/2010/wordprocessingShape" mc:Ignorable="w14 w15 wp14">
+<w:numbering xmlns:wpc="http://schemas.microsoft.com/office/word/2010/wordprocessingCanvas" xmlns:cx="http://schemas.microsoft.com/office/drawing/2014/chartex" xmlns:cx1="http://schemas.microsoft.com/office/drawing/2015/9/8/chartex" xmlns:cx2="http://schemas.microsoft.com/office/drawing/2015/10/21/chartex" xmlns:cx3="http://schemas.microsoft.com/office/drawing/2016/5/9/chartex" xmlns:cx4="http://schemas.microsoft.com/office/drawing/2016/5/10/chartex" xmlns:cx5="http://schemas.microsoft.com/office/drawing/2016/5/11/chartex" xmlns:cx6="http://schemas.microsoft.com/office/drawing/2016/5/12/chartex" xmlns:cx7="http://schemas.microsoft.com/office/drawing/2016/5/13/chartex" xmlns:cx8="http://schemas.microsoft.com/office/drawing/2016/5/14/chartex" xmlns:mc="http://schemas.openxmlformats.org/markup-compatibility/2006" xmlns:aink="http://schemas.microsoft.com/office/drawing/2016/ink" xmlns:am3d="http://schemas.microsoft.com/office/drawing/2017/model3d" xmlns:o="urn:schemas-microsoft-com:office:office" xmlns:r="http://schemas.openxmlformats.org/officeDocument/2006/relationships" xmlns:m="http://schemas.openxmlformats.org/officeDocument/2006/math" xmlns:v="urn:schemas-microsoft-com:vml" xmlns:wp14="http://schemas.microsoft.com/office/word/2010/wordprocessingDrawing" xmlns:wp="http://schemas.openxmlformats.org/drawingml/2006/wordprocessingDrawing" xmlns:w10="urn:schemas-microsoft-com:office:word" xmlns:w="http://schemas.openxmlformats.org/wordprocessingml/2006/main" xmlns:w14="http://schemas.microsoft.com/office/word/2010/wordml" xmlns:w15="http://schemas.microsoft.com/office/word/2012/wordml" xmlns:w16cid="http://schemas.microsoft.com/office/word/2016/wordml/cid" xmlns:w16se="http://schemas.microsoft.com/office/word/2015/wordml/symex" xmlns:wpg="http://schemas.microsoft.com/office/word/2010/wordprocessingGroup" xmlns:wpi="http://schemas.microsoft.com/office/word/2010/wordprocessingInk" xmlns:wne="http://schemas.microsoft.com/office/word/2006/wordml" xmlns:wps="http://schemas.microsoft.com/office/word/2010/wordprocessingShape" mc:Ignorable="w14 w15 w16se w16cid wp14">
   <w:abstractNum w:abstractNumId="0" w15:restartNumberingAfterBreak="0">
     <w:nsid w:val="0F8475F4"/>
     <w:multiLevelType w:val="multilevel"/>
@@ -521,7 +503,7 @@
 </file>
 
 <file path=word/styles.xml><?xml version="1.0" encoding="utf-8"?>
-<w:styles xmlns:mc="http://schemas.openxmlformats.org/markup-compatibility/2006" xmlns:r="http://schemas.openxmlformats.org/officeDocument/2006/relationships" xmlns:w="http://schemas.openxmlformats.org/wordprocessingml/2006/main" xmlns:w14="http://schemas.microsoft.com/office/word/2010/wordml" xmlns:w15="http://schemas.microsoft.com/office/word/2012/wordml" mc:Ignorable="w14 w15">
+<w:styles xmlns:mc="http://schemas.openxmlformats.org/markup-compatibility/2006" xmlns:r="http://schemas.openxmlformats.org/officeDocument/2006/relationships" xmlns:w="http://schemas.openxmlformats.org/wordprocessingml/2006/main" xmlns:w14="http://schemas.microsoft.com/office/word/2010/wordml" xmlns:w15="http://schemas.microsoft.com/office/word/2012/wordml" xmlns:w16cid="http://schemas.microsoft.com/office/word/2016/wordml/cid" xmlns:w16se="http://schemas.microsoft.com/office/word/2015/wordml/symex" mc:Ignorable="w14 w15 w16se w16cid">
   <w:docDefaults>
     <w:rPrDefault>
       <w:rPr>
@@ -538,7 +520,7 @@
       </w:pPr>
     </w:pPrDefault>
   </w:docDefaults>
-  <w:latentStyles w:defLockedState="0" w:defUIPriority="99" w:defSemiHidden="0" w:defUnhideWhenUsed="0" w:defQFormat="0" w:count="371">
+  <w:latentStyles w:defLockedState="0" w:defUIPriority="99" w:defSemiHidden="0" w:defUnhideWhenUsed="0" w:defQFormat="0" w:count="375">
     <w:lsdException w:name="Normal" w:uiPriority="0" w:qFormat="1"/>
     <w:lsdException w:name="heading 1" w:uiPriority="9" w:qFormat="1"/>
     <w:lsdException w:name="heading 2" w:semiHidden="1" w:uiPriority="9" w:unhideWhenUsed="1" w:qFormat="1"/>
@@ -644,7 +626,6 @@
     <w:lsdException w:name="HTML Sample" w:semiHidden="1" w:unhideWhenUsed="1"/>
     <w:lsdException w:name="HTML Typewriter" w:semiHidden="1" w:unhideWhenUsed="1"/>
     <w:lsdException w:name="HTML Variable" w:semiHidden="1" w:unhideWhenUsed="1"/>
-    <w:lsdException w:name="Normal Table" w:semiHidden="1" w:unhideWhenUsed="1"/>
     <w:lsdException w:name="annotation subject" w:semiHidden="1" w:unhideWhenUsed="1"/>
     <w:lsdException w:name="No List" w:semiHidden="1" w:unhideWhenUsed="1"/>
     <w:lsdException w:name="Outline List 1" w:semiHidden="1" w:unhideWhenUsed="1"/>
@@ -688,10 +669,8 @@
     <w:lsdException w:name="Table Elegant" w:semiHidden="1" w:unhideWhenUsed="1"/>
     <w:lsdException w:name="Table Professional" w:semiHidden="1" w:unhideWhenUsed="1"/>
     <w:lsdException w:name="Table Subtle 1" w:semiHidden="1" w:unhideWhenUsed="1"/>
-    <w:lsdException w:name="Table Subtle 2" w:semiHidden="1" w:unhideWhenUsed="1"/>
     <w:lsdException w:name="Table Web 1" w:semiHidden="1" w:unhideWhenUsed="1"/>
     <w:lsdException w:name="Table Web 2" w:semiHidden="1" w:unhideWhenUsed="1"/>
-    <w:lsdException w:name="Table Web 3" w:semiHidden="1" w:unhideWhenUsed="1"/>
     <w:lsdException w:name="Balloon Text" w:semiHidden="1" w:unhideWhenUsed="1"/>
     <w:lsdException w:name="Table Grid" w:uiPriority="39"/>
     <w:lsdException w:name="Table Theme" w:semiHidden="1" w:unhideWhenUsed="1"/>
@@ -910,6 +889,10 @@
     <w:lsdException w:name="List Table 5 Dark Accent 6" w:uiPriority="50"/>
     <w:lsdException w:name="List Table 6 Colorful Accent 6" w:uiPriority="51"/>
     <w:lsdException w:name="List Table 7 Colorful Accent 6" w:uiPriority="52"/>
+    <w:lsdException w:name="Mention" w:semiHidden="1" w:unhideWhenUsed="1"/>
+    <w:lsdException w:name="Smart Hyperlink" w:semiHidden="1" w:unhideWhenUsed="1"/>
+    <w:lsdException w:name="Hashtag" w:semiHidden="1" w:unhideWhenUsed="1"/>
+    <w:lsdException w:name="Unresolved Mention" w:semiHidden="1" w:unhideWhenUsed="1"/>
   </w:latentStyles>
   <w:style w:type="paragraph" w:default="1" w:styleId="Normal">
     <w:name w:val="Normal"/>

</xml_diff>

<commit_message>
Added Jesse contribution in Report.docx
</commit_message>
<xml_diff>
--- a/docs/team/design/Team Report.docx
+++ b/docs/team/design/Team Report.docx
@@ -99,7 +99,15 @@
     </w:p>
     <w:p>
       <w:r>
-        <w:t xml:space="preserve">The team built rapport and handled deadlines and delegation fairly well. It felt like the </w:t>
+        <w:t xml:space="preserve">The team built rapport and handled deadlines and delegation </w:t>
+      </w:r>
+      <w:proofErr w:type="gramStart"/>
+      <w:r>
+        <w:t>fairly well</w:t>
+      </w:r>
+      <w:proofErr w:type="gramEnd"/>
+      <w:r>
+        <w:t xml:space="preserve">. It felt like the </w:t>
       </w:r>
       <w:r>
         <w:rPr>
@@ -108,10 +116,26 @@
         <w:t>forming</w:t>
       </w:r>
       <w:r>
-        <w:t xml:space="preserve"> part of the project went fairly well because there were no emotional hang-ups. </w:t>
-      </w:r>
-      <w:r>
-        <w:t xml:space="preserve">Also, since the full plot of the game was established, discussions of the game were more concrete. We did not start working on the project aside from casual conversation until the final week, which was a mistake. So time management needs to be improved. More time would have allowed for better deadlines and better individual work, as it was difficult to assign tasks because mid-terms took priority. Improvements for the next phase should include better time management and an earlier start. Furthermore, communication should be centralized; some communication took place over text, some discord, some after class. </w:t>
+        <w:t xml:space="preserve"> part of the project went </w:t>
+      </w:r>
+      <w:proofErr w:type="gramStart"/>
+      <w:r>
+        <w:t>fairly well</w:t>
+      </w:r>
+      <w:proofErr w:type="gramEnd"/>
+      <w:r>
+        <w:t xml:space="preserve"> because there were no emotional hang-ups. </w:t>
+      </w:r>
+      <w:r>
+        <w:t xml:space="preserve">Also, since the full plot of the game was established, discussions of the game were more concrete. We did not start working on the project aside from casual conversation until the final week, which was a mistake. </w:t>
+      </w:r>
+      <w:proofErr w:type="gramStart"/>
+      <w:r>
+        <w:t>So</w:t>
+      </w:r>
+      <w:proofErr w:type="gramEnd"/>
+      <w:r>
+        <w:t xml:space="preserve"> time management needs to be improved. More time would have allowed for better deadlines and better individual work, as it was difficult to assign tasks because mid-terms took priority. Improvements for the next phase should include better time management and an earlier start. Furthermore, communication should be centralized; some communication took place over text, some discord, some after class. </w:t>
       </w:r>
     </w:p>
     <w:p>
@@ -215,16 +239,51 @@
         <w:rPr>
           <w:lang w:val="en-US"/>
         </w:rPr>
-        <w:t xml:space="preserve"> results of delegated tasks. Created the git repository and added team members, created directory structure, added all design phase documents and criteria PDFs from moodle. Wrote the full plot of the game (outlined in report introduction) and worked with</w:t>
+        <w:t xml:space="preserve"> results of delegated tasks. Created the git repository and added team members, created directory structure, added all design phase documents and criteria PDFs from </w:t>
+      </w:r>
+      <w:proofErr w:type="spellStart"/>
+      <w:r>
+        <w:rPr>
+          <w:lang w:val="en-US"/>
+        </w:rPr>
+        <w:t>moodle</w:t>
+      </w:r>
+      <w:proofErr w:type="spellEnd"/>
+      <w:r>
+        <w:rPr>
+          <w:lang w:val="en-US"/>
+        </w:rPr>
+        <w:t xml:space="preserve">. Wrote the full plot of the game (outlined in report introduction) and worked with Jesse to produce the UML class and sequence diagrams. </w:t>
+      </w:r>
+    </w:p>
+    <w:p>
+      <w:pPr>
+        <w:pStyle w:val="Heading2"/>
+        <w:rPr>
+          <w:lang w:val="en-US"/>
+        </w:rPr>
+      </w:pPr>
+      <w:r>
+        <w:rPr>
+          <w:lang w:val="en-US"/>
+        </w:rPr>
+        <w:t>Jess Huss</w:t>
+      </w:r>
+    </w:p>
+    <w:p>
+      <w:pPr>
+        <w:rPr>
+          <w:lang w:val="en-US"/>
+        </w:rPr>
+      </w:pPr>
+      <w:r>
+        <w:rPr>
+          <w:lang w:val="en-US"/>
+        </w:rPr>
+        <w:t>Produced the Risk Management portion of the design phase documents. Worked with Gideon to produce the UML class and sequence diagrams.</w:t>
       </w:r>
       <w:bookmarkStart w:id="0" w:name="_GoBack"/>
       <w:bookmarkEnd w:id="0"/>
-      <w:r>
-        <w:rPr>
-          <w:lang w:val="en-US"/>
-        </w:rPr>
-        <w:t xml:space="preserve"> Jesse to produce the UML class and sequence diagrams. </w:t>
-      </w:r>
     </w:p>
     <w:p>
       <w:pPr>
@@ -237,36 +296,16 @@
         <w:rPr>
           <w:lang w:val="en-US"/>
         </w:rPr>
-        <w:t>Jess Huss</w:t>
-      </w:r>
-    </w:p>
-    <w:p>
-      <w:pPr>
-        <w:rPr>
-          <w:lang w:val="en-US"/>
-        </w:rPr>
-      </w:pPr>
-    </w:p>
-    <w:p>
-      <w:pPr>
-        <w:rPr>
-          <w:lang w:val="en-US"/>
-        </w:rPr>
-      </w:pPr>
-    </w:p>
-    <w:p>
-      <w:pPr>
-        <w:pStyle w:val="Heading2"/>
-        <w:rPr>
-          <w:lang w:val="en-US"/>
-        </w:rPr>
-      </w:pPr>
-      <w:r>
-        <w:rPr>
-          <w:lang w:val="en-US"/>
-        </w:rPr>
-        <w:t>Justin Creig</w:t>
-      </w:r>
+        <w:t xml:space="preserve">Justin </w:t>
+      </w:r>
+      <w:proofErr w:type="spellStart"/>
+      <w:r>
+        <w:rPr>
+          <w:lang w:val="en-US"/>
+        </w:rPr>
+        <w:t>Creig</w:t>
+      </w:r>
+      <w:proofErr w:type="spellEnd"/>
     </w:p>
     <w:p>
       <w:pPr>
@@ -626,6 +665,7 @@
     <w:lsdException w:name="HTML Sample" w:semiHidden="1" w:unhideWhenUsed="1"/>
     <w:lsdException w:name="HTML Typewriter" w:semiHidden="1" w:unhideWhenUsed="1"/>
     <w:lsdException w:name="HTML Variable" w:semiHidden="1" w:unhideWhenUsed="1"/>
+    <w:lsdException w:name="Normal Table" w:semiHidden="1" w:unhideWhenUsed="1"/>
     <w:lsdException w:name="annotation subject" w:semiHidden="1" w:unhideWhenUsed="1"/>
     <w:lsdException w:name="No List" w:semiHidden="1" w:unhideWhenUsed="1"/>
     <w:lsdException w:name="Outline List 1" w:semiHidden="1" w:unhideWhenUsed="1"/>
@@ -669,8 +709,10 @@
     <w:lsdException w:name="Table Elegant" w:semiHidden="1" w:unhideWhenUsed="1"/>
     <w:lsdException w:name="Table Professional" w:semiHidden="1" w:unhideWhenUsed="1"/>
     <w:lsdException w:name="Table Subtle 1" w:semiHidden="1" w:unhideWhenUsed="1"/>
+    <w:lsdException w:name="Table Subtle 2" w:semiHidden="1" w:unhideWhenUsed="1"/>
     <w:lsdException w:name="Table Web 1" w:semiHidden="1" w:unhideWhenUsed="1"/>
     <w:lsdException w:name="Table Web 2" w:semiHidden="1" w:unhideWhenUsed="1"/>
+    <w:lsdException w:name="Table Web 3" w:semiHidden="1" w:unhideWhenUsed="1"/>
     <w:lsdException w:name="Balloon Text" w:semiHidden="1" w:unhideWhenUsed="1"/>
     <w:lsdException w:name="Table Grid" w:uiPriority="39"/>
     <w:lsdException w:name="Table Theme" w:semiHidden="1" w:unhideWhenUsed="1"/>

</xml_diff>

<commit_message>
Copy pasted Justins paragraph to Team report
</commit_message>
<xml_diff>
--- a/docs/team/design/Team Report.docx
+++ b/docs/team/design/Team Report.docx
@@ -99,14 +99,20 @@
     </w:p>
     <w:p>
       <w:r>
-        <w:t xml:space="preserve">The team built rapport and handled deadlines and delegation </w:t>
+        <w:t xml:space="preserve">The </w:t>
       </w:r>
       <w:proofErr w:type="gramStart"/>
       <w:r>
-        <w:t>fairly well</w:t>
+        <w:t>team built</w:t>
       </w:r>
       <w:proofErr w:type="gramEnd"/>
       <w:r>
+        <w:t xml:space="preserve"> rapport and handled deadlines and delegation </w:t>
+      </w:r>
+      <w:r>
+        <w:t>well</w:t>
+      </w:r>
+      <w:r>
         <w:t xml:space="preserve">. It felt like the </w:t>
       </w:r>
       <w:r>
@@ -118,22 +124,18 @@
       <w:r>
         <w:t xml:space="preserve"> part of the project went </w:t>
       </w:r>
-      <w:proofErr w:type="gramStart"/>
-      <w:r>
-        <w:t>fairly well</w:t>
-      </w:r>
-      <w:proofErr w:type="gramEnd"/>
+      <w:r>
+        <w:t>well</w:t>
+      </w:r>
       <w:r>
         <w:t xml:space="preserve"> because there were no emotional hang-ups. </w:t>
       </w:r>
       <w:r>
         <w:t xml:space="preserve">Also, since the full plot of the game was established, discussions of the game were more concrete. We did not start working on the project aside from casual conversation until the final week, which was a mistake. </w:t>
       </w:r>
-      <w:proofErr w:type="gramStart"/>
-      <w:r>
-        <w:t>So</w:t>
-      </w:r>
-      <w:proofErr w:type="gramEnd"/>
+      <w:r>
+        <w:t>So,</w:t>
+      </w:r>
       <w:r>
         <w:t xml:space="preserve"> time management needs to be improved. More time would have allowed for better deadlines and better individual work, as it was difficult to assign tasks because mid-terms took priority. Improvements for the next phase should include better time management and an earlier start. Furthermore, communication should be centralized; some communication took place over text, some discord, some after class. </w:t>
       </w:r>
@@ -206,7 +208,16 @@
           <w:bCs/>
           <w:i/>
         </w:rPr>
-        <w:t xml:space="preserve"> in that phase).</w:t>
+        <w:t xml:space="preserve"> in th</w:t>
+      </w:r>
+      <w:bookmarkStart w:id="0" w:name="_GoBack"/>
+      <w:bookmarkEnd w:id="0"/>
+      <w:r>
+        <w:rPr>
+          <w:bCs/>
+          <w:i/>
+        </w:rPr>
+        <w:t>at phase).</w:t>
       </w:r>
     </w:p>
     <w:p>
@@ -241,14 +252,12 @@
         </w:rPr>
         <w:t xml:space="preserve"> results of delegated tasks. Created the git repository and added team members, created directory structure, added all design phase documents and criteria PDFs from </w:t>
       </w:r>
-      <w:proofErr w:type="spellStart"/>
-      <w:r>
-        <w:rPr>
-          <w:lang w:val="en-US"/>
-        </w:rPr>
-        <w:t>moodle</w:t>
-      </w:r>
-      <w:proofErr w:type="spellEnd"/>
+      <w:r>
+        <w:rPr>
+          <w:lang w:val="en-US"/>
+        </w:rPr>
+        <w:t>Moodle</w:t>
+      </w:r>
       <w:r>
         <w:rPr>
           <w:lang w:val="en-US"/>
@@ -282,8 +291,6 @@
         </w:rPr>
         <w:t>Produced the Risk Management portion of the design phase documents. Worked with Gideon to produce the UML class and sequence diagrams.</w:t>
       </w:r>
-      <w:bookmarkStart w:id="0" w:name="_GoBack"/>
-      <w:bookmarkEnd w:id="0"/>
     </w:p>
     <w:p>
       <w:pPr>
@@ -296,16 +303,21 @@
         <w:rPr>
           <w:lang w:val="en-US"/>
         </w:rPr>
-        <w:t xml:space="preserve">Justin </w:t>
-      </w:r>
-      <w:proofErr w:type="spellStart"/>
-      <w:r>
-        <w:rPr>
-          <w:lang w:val="en-US"/>
-        </w:rPr>
-        <w:t>Creig</w:t>
-      </w:r>
-      <w:proofErr w:type="spellEnd"/>
+        <w:t>Justin Creig</w:t>
+      </w:r>
+    </w:p>
+    <w:p>
+      <w:pPr>
+        <w:rPr>
+          <w:lang w:val="en-US"/>
+        </w:rPr>
+      </w:pPr>
+      <w:r>
+        <w:rPr>
+          <w:lang w:val="en-US"/>
+        </w:rPr>
+        <w:t>Researched the recommended C++ coding conventions. Then compiled the conventions that worked for the project. Designed and created the groups team logo.</w:t>
+      </w:r>
     </w:p>
     <w:p>
       <w:pPr>

</xml_diff>

<commit_message>
Added to Jesse section of Team Report.docx
</commit_message>
<xml_diff>
--- a/docs/team/design/Team Report.docx
+++ b/docs/team/design/Team Report.docx
@@ -101,11 +101,9 @@
       <w:r>
         <w:t xml:space="preserve">The </w:t>
       </w:r>
-      <w:proofErr w:type="gramStart"/>
       <w:r>
         <w:t>team built</w:t>
       </w:r>
-      <w:proofErr w:type="gramEnd"/>
       <w:r>
         <w:t xml:space="preserve"> rapport and handled deadlines and delegation </w:t>
       </w:r>
@@ -208,89 +206,88 @@
           <w:bCs/>
           <w:i/>
         </w:rPr>
-        <w:t xml:space="preserve"> in th</w:t>
+        <w:t xml:space="preserve"> in that phase).</w:t>
+      </w:r>
+    </w:p>
+    <w:p>
+      <w:pPr>
+        <w:pStyle w:val="Heading2"/>
+        <w:rPr>
+          <w:lang w:val="en-US"/>
+        </w:rPr>
+      </w:pPr>
+      <w:r>
+        <w:rPr>
+          <w:lang w:val="en-US"/>
+        </w:rPr>
+        <w:t>Gideon Richter</w:t>
+      </w:r>
+    </w:p>
+    <w:p>
+      <w:pPr>
+        <w:rPr>
+          <w:lang w:val="en-US"/>
+        </w:rPr>
+      </w:pPr>
+      <w:r>
+        <w:rPr>
+          <w:lang w:val="en-US"/>
+        </w:rPr>
+        <w:t>Assembled report and</w:t>
+      </w:r>
+      <w:r>
+        <w:rPr>
+          <w:lang w:val="en-US"/>
+        </w:rPr>
+        <w:t xml:space="preserve"> results of delegated tasks. Created the git repository and added team members, created directory structure, added all design phase documents and criteria PDFs from </w:t>
+      </w:r>
+      <w:r>
+        <w:rPr>
+          <w:lang w:val="en-US"/>
+        </w:rPr>
+        <w:t>Moodle</w:t>
+      </w:r>
+      <w:r>
+        <w:rPr>
+          <w:lang w:val="en-US"/>
+        </w:rPr>
+        <w:t xml:space="preserve">. Wrote the full plot of the game (outlined in report introduction) and worked with Jesse to produce the UML class and sequence diagrams. </w:t>
+      </w:r>
+    </w:p>
+    <w:p>
+      <w:pPr>
+        <w:pStyle w:val="Heading2"/>
+        <w:rPr>
+          <w:lang w:val="en-US"/>
+        </w:rPr>
+      </w:pPr>
+      <w:r>
+        <w:rPr>
+          <w:lang w:val="en-US"/>
+        </w:rPr>
+        <w:t>Jess Huss</w:t>
+      </w:r>
+    </w:p>
+    <w:p>
+      <w:pPr>
+        <w:rPr>
+          <w:lang w:val="en-US"/>
+        </w:rPr>
+      </w:pPr>
+      <w:r>
+        <w:rPr>
+          <w:lang w:val="en-US"/>
+        </w:rPr>
+        <w:t>Produced the Risk Management portion of the design phase documents. Worked with Gideon to produce the UML class and sequence diagrams.</w:t>
+      </w:r>
+      <w:r>
+        <w:rPr>
+          <w:lang w:val="en-US"/>
+        </w:rPr>
+        <w:t xml:space="preserve"> Researched the SOLID principles of Object-Oriented Programming and wrote the design rational section of the report. Added a references page.</w:t>
       </w:r>
       <w:bookmarkStart w:id="0" w:name="_GoBack"/>
       <w:bookmarkEnd w:id="0"/>
-      <w:r>
-        <w:rPr>
-          <w:bCs/>
-          <w:i/>
-        </w:rPr>
-        <w:t>at phase).</w:t>
-      </w:r>
-    </w:p>
-    <w:p>
-      <w:pPr>
-        <w:pStyle w:val="Heading2"/>
-        <w:rPr>
-          <w:lang w:val="en-US"/>
-        </w:rPr>
-      </w:pPr>
-      <w:r>
-        <w:rPr>
-          <w:lang w:val="en-US"/>
-        </w:rPr>
-        <w:t>Gideon Richter</w:t>
-      </w:r>
-    </w:p>
-    <w:p>
-      <w:pPr>
-        <w:rPr>
-          <w:lang w:val="en-US"/>
-        </w:rPr>
-      </w:pPr>
-      <w:r>
-        <w:rPr>
-          <w:lang w:val="en-US"/>
-        </w:rPr>
-        <w:t>Assembled report and</w:t>
-      </w:r>
-      <w:r>
-        <w:rPr>
-          <w:lang w:val="en-US"/>
-        </w:rPr>
-        <w:t xml:space="preserve"> results of delegated tasks. Created the git repository and added team members, created directory structure, added all design phase documents and criteria PDFs from </w:t>
-      </w:r>
-      <w:r>
-        <w:rPr>
-          <w:lang w:val="en-US"/>
-        </w:rPr>
-        <w:t>Moodle</w:t>
-      </w:r>
-      <w:r>
-        <w:rPr>
-          <w:lang w:val="en-US"/>
-        </w:rPr>
-        <w:t xml:space="preserve">. Wrote the full plot of the game (outlined in report introduction) and worked with Jesse to produce the UML class and sequence diagrams. </w:t>
-      </w:r>
-    </w:p>
-    <w:p>
-      <w:pPr>
-        <w:pStyle w:val="Heading2"/>
-        <w:rPr>
-          <w:lang w:val="en-US"/>
-        </w:rPr>
-      </w:pPr>
-      <w:r>
-        <w:rPr>
-          <w:lang w:val="en-US"/>
-        </w:rPr>
-        <w:t>Jess Huss</w:t>
-      </w:r>
-    </w:p>
-    <w:p>
-      <w:pPr>
-        <w:rPr>
-          <w:lang w:val="en-US"/>
-        </w:rPr>
-      </w:pPr>
-      <w:r>
-        <w:rPr>
-          <w:lang w:val="en-US"/>
-        </w:rPr>
-        <w:t>Produced the Risk Management portion of the design phase documents. Worked with Gideon to produce the UML class and sequence diagrams.</w:t>
-      </w:r>
     </w:p>
     <w:p>
       <w:pPr>

</xml_diff>